<commit_message>
added presentation and moved files to directory for final upload
</commit_message>
<xml_diff>
--- a/doc/Project_Diary_Group29_Visitor-Counter.docx
+++ b/doc/Project_Diary_Group29_Visitor-Counter.docx
@@ -64,7 +64,7 @@
       </w:r>
       <w:r>
         <w:rPr>
-          <w:highlight w:val="lightGray"/>
+          <w:highlight w:val="none"/>
           <w:lang w:val="en-GB"/>
         </w:rPr>
         <w:t>1</w:t>
@@ -85,18 +85,20 @@
       </w:r>
       <w:r>
         <w:rPr>
-          <w:highlight w:val="lightGray"/>
+          <w:highlight w:val="none"/>
           <w:lang w:val="en-US"/>
         </w:rPr>
         <w:t>2021</w:t>
       </w:r>
       <w:r>
         <w:rPr>
-          <w:highlight w:val="lightGray"/>
+          <w:highlight w:val="none"/>
           <w:lang w:val="en-GB"/>
         </w:rPr>
         <w:t>/2022</w:t>
       </w:r>
+      <w:bookmarkStart w:id="0" w:name="_GoBack"/>
+      <w:bookmarkEnd w:id="0"/>
     </w:p>
     <w:p>
       <w:pPr>
@@ -635,6 +637,10 @@
     <w:p>
       <w:pPr>
         <w:pStyle w:val="36"/>
+        <w:tabs>
+          <w:tab w:val="left" w:pos="2420"/>
+          <w:tab w:val="left" w:pos="5940"/>
+        </w:tabs>
         <w:rPr>
           <w:rFonts w:asciiTheme="minorHAnsi" w:hAnsiTheme="minorHAnsi" w:cstheme="minorHAnsi"/>
           <w:lang w:val="en-US"/>
@@ -679,6 +685,10 @@
     <w:p>
       <w:pPr>
         <w:pStyle w:val="36"/>
+        <w:tabs>
+          <w:tab w:val="left" w:pos="2420"/>
+          <w:tab w:val="left" w:pos="5940"/>
+        </w:tabs>
         <w:rPr>
           <w:rFonts w:asciiTheme="minorHAnsi" w:hAnsiTheme="minorHAnsi" w:cstheme="minorHAnsi"/>
           <w:lang w:val="de-AT"/>
@@ -709,6 +719,10 @@
     <w:p>
       <w:pPr>
         <w:pStyle w:val="36"/>
+        <w:tabs>
+          <w:tab w:val="left" w:pos="2420"/>
+          <w:tab w:val="left" w:pos="5940"/>
+        </w:tabs>
         <w:rPr>
           <w:rFonts w:asciiTheme="minorHAnsi" w:hAnsiTheme="minorHAnsi" w:cstheme="minorHAnsi"/>
           <w:lang w:val="de-AT"/>
@@ -739,6 +753,10 @@
     <w:p>
       <w:pPr>
         <w:pStyle w:val="36"/>
+        <w:tabs>
+          <w:tab w:val="left" w:pos="2420"/>
+          <w:tab w:val="left" w:pos="5940"/>
+        </w:tabs>
         <w:rPr>
           <w:rFonts w:asciiTheme="minorHAnsi" w:hAnsiTheme="minorHAnsi" w:cstheme="minorHAnsi"/>
           <w:lang w:val="de-AT"/>
@@ -769,6 +787,10 @@
     <w:p>
       <w:pPr>
         <w:pStyle w:val="36"/>
+        <w:tabs>
+          <w:tab w:val="left" w:pos="2420"/>
+          <w:tab w:val="left" w:pos="5940"/>
+        </w:tabs>
         <w:rPr>
           <w:rFonts w:asciiTheme="minorHAnsi" w:hAnsiTheme="minorHAnsi" w:cstheme="minorHAnsi"/>
           <w:lang w:val="de-AT"/>
@@ -837,6 +859,7 @@
     <w:p>
       <w:pPr>
         <w:pStyle w:val="36"/>
+        <w:jc w:val="both"/>
         <w:rPr>
           <w:rFonts w:asciiTheme="minorHAnsi" w:hAnsiTheme="minorHAnsi" w:cstheme="minorHAnsi"/>
           <w:lang w:val="en-US"/>
@@ -923,6 +946,7 @@
     <w:p>
       <w:pPr>
         <w:pStyle w:val="36"/>
+        <w:jc w:val="both"/>
         <w:rPr>
           <w:rFonts w:asciiTheme="minorHAnsi" w:hAnsiTheme="minorHAnsi" w:cstheme="minorHAnsi"/>
           <w:lang w:val="en-US"/>
@@ -970,6 +994,7 @@
     <w:p>
       <w:pPr>
         <w:pStyle w:val="36"/>
+        <w:jc w:val="both"/>
         <w:rPr>
           <w:rFonts w:asciiTheme="minorHAnsi" w:hAnsiTheme="minorHAnsi" w:cstheme="minorHAnsi"/>
           <w:lang w:val="en-US"/>
@@ -1089,6 +1114,7 @@
     <w:p>
       <w:pPr>
         <w:pStyle w:val="36"/>
+        <w:jc w:val="both"/>
         <w:rPr>
           <w:rFonts w:asciiTheme="minorHAnsi" w:hAnsiTheme="minorHAnsi" w:cstheme="minorHAnsi"/>
           <w:lang w:val="en-US"/>
@@ -1105,6 +1131,7 @@
     <w:p>
       <w:pPr>
         <w:pStyle w:val="36"/>
+        <w:jc w:val="both"/>
         <w:rPr>
           <w:rFonts w:asciiTheme="minorHAnsi" w:hAnsiTheme="minorHAnsi" w:cstheme="minorHAnsi"/>
           <w:lang w:val="en-US"/>
@@ -1338,6 +1365,16 @@
               </w:rPr>
               <w:t>ocus: Raspberry Pi</w:t>
             </w:r>
+          </w:p>
+          <w:p>
+            <w:pPr>
+              <w:pStyle w:val="36"/>
+              <w:ind w:left="0"/>
+              <w:rPr>
+                <w:u w:val="single"/>
+                <w:lang w:val="en-US"/>
+              </w:rPr>
+            </w:pPr>
           </w:p>
           <w:p>
             <w:pPr>
@@ -1677,6 +1714,16 @@
           <w:p>
             <w:pPr>
               <w:pStyle w:val="36"/>
+              <w:ind w:left="0"/>
+              <w:rPr>
+                <w:u w:val="single"/>
+                <w:lang w:val="en-US"/>
+              </w:rPr>
+            </w:pPr>
+          </w:p>
+          <w:p>
+            <w:pPr>
+              <w:pStyle w:val="36"/>
               <w:numPr>
                 <w:ilvl w:val="0"/>
                 <w:numId w:val="2"/>
@@ -2007,6 +2054,16 @@
           <w:p>
             <w:pPr>
               <w:pStyle w:val="36"/>
+              <w:ind w:left="0"/>
+              <w:rPr>
+                <w:u w:val="single"/>
+                <w:lang w:val="en-US"/>
+              </w:rPr>
+            </w:pPr>
+          </w:p>
+          <w:p>
+            <w:pPr>
+              <w:pStyle w:val="36"/>
               <w:numPr>
                 <w:ilvl w:val="0"/>
                 <w:numId w:val="2"/>
@@ -2859,6 +2916,24 @@
         <w:pStyle w:val="36"/>
         <w:rPr>
           <w:rFonts w:asciiTheme="minorHAnsi" w:hAnsiTheme="minorHAnsi" w:cstheme="minorHAnsi"/>
+          <w:lang w:val="en-US"/>
+        </w:rPr>
+      </w:pPr>
+    </w:p>
+    <w:p>
+      <w:pPr>
+        <w:pStyle w:val="36"/>
+        <w:rPr>
+          <w:rFonts w:asciiTheme="minorHAnsi" w:hAnsiTheme="minorHAnsi" w:cstheme="minorHAnsi"/>
+          <w:lang w:val="en-US"/>
+        </w:rPr>
+      </w:pPr>
+    </w:p>
+    <w:p>
+      <w:pPr>
+        <w:pStyle w:val="36"/>
+        <w:rPr>
+          <w:rFonts w:asciiTheme="minorHAnsi" w:hAnsiTheme="minorHAnsi" w:cstheme="minorHAnsi"/>
           <w:b/>
           <w:bCs/>
           <w:lang w:val="en-GB"/>
@@ -2904,30 +2979,6 @@
         </w:rPr>
         <w:t>--</w:t>
       </w:r>
-    </w:p>
-    <w:p>
-      <w:pPr>
-        <w:pStyle w:val="36"/>
-        <w:rPr>
-          <w:rFonts w:asciiTheme="minorHAnsi" w:hAnsiTheme="minorHAnsi" w:cstheme="minorHAnsi"/>
-          <w:i/>
-          <w:iCs/>
-          <w:color w:val="55595B" w:themeColor="text2" w:themeShade="BF"/>
-          <w:lang w:val="en-GB"/>
-        </w:rPr>
-      </w:pPr>
-    </w:p>
-    <w:p>
-      <w:pPr>
-        <w:pStyle w:val="36"/>
-        <w:rPr>
-          <w:rFonts w:asciiTheme="minorHAnsi" w:hAnsiTheme="minorHAnsi" w:cstheme="minorHAnsi"/>
-          <w:i/>
-          <w:iCs/>
-          <w:color w:val="55595B" w:themeColor="text2" w:themeShade="BF"/>
-          <w:lang w:val="en-GB"/>
-        </w:rPr>
-      </w:pPr>
     </w:p>
     <w:p>
       <w:pPr>
@@ -3231,6 +3282,7 @@
     <w:p>
       <w:pPr>
         <w:pStyle w:val="36"/>
+        <w:jc w:val="both"/>
         <w:rPr>
           <w:rFonts w:eastAsia="Segoe UI" w:asciiTheme="minorHAnsi" w:hAnsiTheme="minorHAnsi" w:cstheme="minorHAnsi"/>
           <w:color w:val="auto"/>
@@ -3266,6 +3318,7 @@
     <w:p>
       <w:pPr>
         <w:pStyle w:val="36"/>
+        <w:jc w:val="both"/>
         <w:rPr>
           <w:rFonts w:eastAsia="Segoe UI" w:asciiTheme="minorHAnsi" w:hAnsiTheme="minorHAnsi" w:cstheme="minorHAnsi"/>
           <w:color w:val="auto"/>
@@ -3309,6 +3362,7 @@
     <w:p>
       <w:pPr>
         <w:pStyle w:val="36"/>
+        <w:jc w:val="both"/>
         <w:rPr>
           <w:rFonts w:eastAsia="Segoe UI" w:asciiTheme="minorHAnsi" w:hAnsiTheme="minorHAnsi" w:cstheme="minorHAnsi"/>
           <w:color w:val="auto"/>
@@ -3326,6 +3380,7 @@
     <w:p>
       <w:pPr>
         <w:pStyle w:val="36"/>
+        <w:jc w:val="both"/>
         <w:rPr>
           <w:rFonts w:eastAsia="Segoe UI" w:asciiTheme="minorHAnsi" w:hAnsiTheme="minorHAnsi" w:cstheme="minorHAnsi"/>
           <w:color w:val="auto"/>
@@ -3361,6 +3416,7 @@
     <w:p>
       <w:pPr>
         <w:pStyle w:val="36"/>
+        <w:jc w:val="both"/>
         <w:rPr>
           <w:rFonts w:eastAsia="Segoe UI" w:asciiTheme="minorHAnsi" w:hAnsiTheme="minorHAnsi" w:cstheme="minorHAnsi"/>
           <w:color w:val="auto"/>
@@ -3378,6 +3434,7 @@
     <w:p>
       <w:pPr>
         <w:pStyle w:val="36"/>
+        <w:jc w:val="both"/>
         <w:rPr>
           <w:rFonts w:eastAsia="Segoe UI" w:asciiTheme="minorHAnsi" w:hAnsiTheme="minorHAnsi" w:cstheme="minorHAnsi"/>
           <w:color w:val="auto"/>
@@ -3413,6 +3470,7 @@
     <w:p>
       <w:pPr>
         <w:pStyle w:val="36"/>
+        <w:jc w:val="both"/>
         <w:rPr>
           <w:rFonts w:eastAsia="Segoe UI" w:asciiTheme="minorHAnsi" w:hAnsiTheme="minorHAnsi" w:cstheme="minorHAnsi"/>
           <w:color w:val="auto"/>
@@ -3430,6 +3488,7 @@
     <w:p>
       <w:pPr>
         <w:pStyle w:val="36"/>
+        <w:jc w:val="both"/>
         <w:rPr>
           <w:rFonts w:eastAsia="Segoe UI" w:asciiTheme="minorHAnsi" w:hAnsiTheme="minorHAnsi" w:cstheme="minorHAnsi"/>
           <w:color w:val="auto"/>
@@ -3502,9 +3561,11 @@
     <w:p>
       <w:pPr>
         <w:pStyle w:val="36"/>
-        <w:rPr>
-          <w:rFonts w:eastAsia="Segoe UI" w:asciiTheme="minorHAnsi" w:hAnsiTheme="minorHAnsi" w:cstheme="minorHAnsi"/>
-          <w:color w:val="auto"/>
+        <w:jc w:val="both"/>
+        <w:rPr>
+          <w:rFonts w:eastAsia="Segoe UI" w:asciiTheme="minorHAnsi" w:hAnsiTheme="minorHAnsi" w:cstheme="minorHAnsi"/>
+          <w:color w:val="auto"/>
+          <w:shd w:val="clear" w:color="auto" w:fill="FFFFFF"/>
         </w:rPr>
       </w:pPr>
       <w:r>
@@ -3533,6 +3594,17 @@
         </w:rPr>
         <w:t xml:space="preserve"> - Development of visitor counter for room “Presentation Lab” of campus FH Technikum Wien featuring people recognition to count visitors and displaying data via webpage and local livestream.</w:t>
       </w:r>
+    </w:p>
+    <w:p>
+      <w:pPr>
+        <w:pStyle w:val="36"/>
+        <w:jc w:val="both"/>
+        <w:rPr>
+          <w:rFonts w:eastAsia="Segoe UI" w:asciiTheme="minorHAnsi" w:hAnsiTheme="minorHAnsi" w:cstheme="minorHAnsi"/>
+          <w:color w:val="auto"/>
+          <w:shd w:val="clear" w:color="auto" w:fill="FFFFFF"/>
+        </w:rPr>
+      </w:pPr>
     </w:p>
     <w:p>
       <w:pPr>
@@ -3966,6 +4038,7 @@
       <w:pPr>
         <w:pStyle w:val="36"/>
         <w:spacing w:line="240" w:lineRule="auto"/>
+        <w:jc w:val="both"/>
         <w:rPr>
           <w:rFonts w:eastAsia="Segoe UI" w:asciiTheme="minorHAnsi" w:hAnsiTheme="minorHAnsi" w:cstheme="minorHAnsi"/>
           <w:color w:val="auto"/>
@@ -4927,6 +5000,7 @@
     <w:p>
       <w:pPr>
         <w:pStyle w:val="36"/>
+        <w:jc w:val="both"/>
         <w:rPr>
           <w:rFonts w:eastAsia="Segoe UI" w:asciiTheme="minorHAnsi" w:hAnsiTheme="minorHAnsi" w:cstheme="minorHAnsi"/>
           <w:color w:val="auto"/>
@@ -5840,6 +5914,7 @@
     <w:p>
       <w:pPr>
         <w:pStyle w:val="36"/>
+        <w:jc w:val="both"/>
         <w:rPr>
           <w:rFonts w:eastAsia="Segoe UI" w:asciiTheme="minorHAnsi" w:hAnsiTheme="minorHAnsi" w:cstheme="minorHAnsi"/>
           <w:color w:val="auto"/>
@@ -6737,6 +6812,7 @@
       <w:pPr>
         <w:pStyle w:val="36"/>
         <w:spacing w:line="240" w:lineRule="auto"/>
+        <w:jc w:val="both"/>
         <w:rPr>
           <w:rFonts w:eastAsia="Segoe UI" w:asciiTheme="minorHAnsi" w:hAnsiTheme="minorHAnsi" w:cstheme="minorHAnsi"/>
           <w:color w:val="auto"/>
@@ -7555,6 +7631,7 @@
       <w:pPr>
         <w:pStyle w:val="36"/>
         <w:spacing w:line="240" w:lineRule="auto"/>
+        <w:jc w:val="both"/>
         <w:rPr>
           <w:rFonts w:eastAsia="Segoe UI" w:asciiTheme="minorHAnsi" w:hAnsiTheme="minorHAnsi" w:cstheme="minorHAnsi"/>
           <w:color w:val="auto"/>
@@ -8454,6 +8531,7 @@
       <w:pPr>
         <w:pStyle w:val="36"/>
         <w:spacing w:line="240" w:lineRule="auto"/>
+        <w:jc w:val="both"/>
         <w:rPr>
           <w:rFonts w:eastAsia="Segoe UI" w:asciiTheme="minorHAnsi" w:hAnsiTheme="minorHAnsi" w:cstheme="minorHAnsi"/>
           <w:color w:val="auto"/>
@@ -9677,18 +9755,7 @@
           <w:shd w:val="clear" w:color="auto" w:fill="FFFFFF"/>
           <w:lang w:val="de-AT"/>
         </w:rPr>
-        <w:t>zur Verwendung in ProjectKitchen: PrusaSlicer (Aufteilung von Masse und Materialnutzung) =&gt; .gcode (File Extension) =&gt; auf die SD Karte (beim Drucker</w:t>
-      </w:r>
-      <w:bookmarkStart w:id="0" w:name="_GoBack"/>
-      <w:bookmarkEnd w:id="0"/>
-      <w:r>
-        <w:rPr>
-          <w:rFonts w:eastAsia="Segoe UI" w:asciiTheme="minorHAnsi" w:hAnsiTheme="minorHAnsi" w:cstheme="minorHAnsi"/>
-          <w:color w:val="auto"/>
-          <w:shd w:val="clear" w:color="auto" w:fill="FFFFFF"/>
-          <w:lang w:val="de-AT"/>
-        </w:rPr>
-        <w:t xml:space="preserve"> vorhanden) spielen und für den 3D Drucker verwenden</w:t>
+        <w:t>zur Verwendung in ProjectKitchen: PrusaSlicer (Aufteilung von Masse und Materialnutzung) =&gt; .gcode (File Extension) =&gt; auf die SD Karte (beim Drucker vorhanden) spielen und für den 3D Drucker verwenden</w:t>
       </w:r>
     </w:p>
     <w:p>
@@ -10612,6 +10679,7 @@
     <w:p>
       <w:pPr>
         <w:pStyle w:val="36"/>
+        <w:jc w:val="both"/>
         <w:rPr>
           <w:rFonts w:eastAsia="Segoe UI" w:asciiTheme="minorHAnsi" w:hAnsiTheme="minorHAnsi" w:cstheme="minorHAnsi"/>
           <w:color w:val="auto"/>
@@ -10623,42 +10691,41 @@
       </w:pPr>
       <w:r>
         <w:rPr>
-          <w:rFonts w:eastAsia="Segoe UI" w:asciiTheme="minorHAnsi" w:hAnsiTheme="minorHAnsi" w:cstheme="minorHAnsi"/>
+          <w:rFonts w:hint="default" w:eastAsia="Segoe UI" w:asciiTheme="minorHAnsi" w:hAnsiTheme="minorHAnsi" w:cstheme="minorHAnsi"/>
           <w:color w:val="auto"/>
           <w:sz w:val="24"/>
           <w:szCs w:val="24"/>
           <w:shd w:val="clear" w:color="auto" w:fill="FFFFFF"/>
           <w:lang w:val="de-AT"/>
         </w:rPr>
-        <w:t>sollten wir, da sich dieses Projekt über mehrere Semester streckt, eine Art Trello Guideline erstellen, wie die Tasks bei der Erstellung auszusehen hat sowie Handhabung der Tasks?</w:t>
-      </w:r>
-    </w:p>
-    <w:p>
-      <w:pPr>
-        <w:pStyle w:val="36"/>
+        <w:t>S</w:t>
+      </w:r>
+      <w:r>
         <w:rPr>
           <w:rFonts w:eastAsia="Segoe UI" w:asciiTheme="minorHAnsi" w:hAnsiTheme="minorHAnsi" w:cstheme="minorHAnsi"/>
           <w:color w:val="auto"/>
           <w:sz w:val="24"/>
           <w:szCs w:val="24"/>
-          <w:lang w:val="de-AT"/>
-        </w:rPr>
-      </w:pPr>
-    </w:p>
-    <w:p>
-      <w:pPr>
-        <w:rPr>
-          <w:rStyle w:val="13"/>
-          <w:rFonts w:eastAsia="Segoe UI" w:asciiTheme="minorHAnsi" w:hAnsiTheme="minorHAnsi" w:cstheme="minorHAnsi"/>
-          <w:b/>
+          <w:shd w:val="clear" w:color="auto" w:fill="FFFFFF"/>
+          <w:lang w:val="de-AT"/>
+        </w:rPr>
+        <w:t>ollten wir, da sich dieses Projekt über mehrere Semester streckt, eine Art Trello Guideline erstellen, wie die Tasks bei der Erstellung auszusehen hat sowie Handhabung der Tasks?</w:t>
+      </w:r>
+    </w:p>
+    <w:p>
+      <w:pPr>
+        <w:pStyle w:val="36"/>
+        <w:rPr>
+          <w:rFonts w:eastAsia="Segoe UI" w:asciiTheme="minorHAnsi" w:hAnsiTheme="minorHAnsi" w:cstheme="minorHAnsi"/>
           <w:color w:val="auto"/>
           <w:sz w:val="24"/>
           <w:szCs w:val="24"/>
-          <w:shd w:val="clear" w:color="auto" w:fill="FFFFFF"/>
-          <w:lang w:val="de-AT"/>
-        </w:rPr>
-      </w:pPr>
-      <w:r>
+          <w:lang w:val="de-AT"/>
+        </w:rPr>
+      </w:pPr>
+    </w:p>
+    <w:p>
+      <w:pPr>
         <w:rPr>
           <w:rStyle w:val="13"/>
           <w:rFonts w:eastAsia="Segoe UI" w:asciiTheme="minorHAnsi" w:hAnsiTheme="minorHAnsi" w:cstheme="minorHAnsi"/>
@@ -10669,57 +10736,57 @@
           <w:shd w:val="clear" w:color="auto" w:fill="FFFFFF"/>
           <w:lang w:val="de-AT"/>
         </w:rPr>
-        <w:br w:type="page"/>
-      </w:r>
-    </w:p>
-    <w:p>
-      <w:pPr>
-        <w:pStyle w:val="36"/>
-        <w:rPr>
-          <w:rFonts w:eastAsia="Segoe UI" w:asciiTheme="minorHAnsi" w:hAnsiTheme="minorHAnsi" w:cstheme="minorHAnsi"/>
+      </w:pPr>
+      <w:r>
+        <w:rPr>
+          <w:rStyle w:val="13"/>
+          <w:rFonts w:eastAsia="Segoe UI" w:asciiTheme="minorHAnsi" w:hAnsiTheme="minorHAnsi" w:cstheme="minorHAnsi"/>
+          <w:b/>
           <w:color w:val="auto"/>
           <w:sz w:val="24"/>
           <w:szCs w:val="24"/>
           <w:shd w:val="clear" w:color="auto" w:fill="FFFFFF"/>
           <w:lang w:val="de-AT"/>
         </w:rPr>
-      </w:pPr>
-      <w:r>
-        <w:rPr>
-          <w:rStyle w:val="13"/>
-          <w:rFonts w:eastAsia="Segoe UI" w:asciiTheme="minorHAnsi" w:hAnsiTheme="minorHAnsi" w:cstheme="minorHAnsi"/>
-          <w:b/>
+        <w:br w:type="page"/>
+      </w:r>
+    </w:p>
+    <w:p>
+      <w:pPr>
+        <w:pStyle w:val="36"/>
+        <w:rPr>
+          <w:rFonts w:eastAsia="Segoe UI" w:asciiTheme="minorHAnsi" w:hAnsiTheme="minorHAnsi" w:cstheme="minorHAnsi"/>
           <w:color w:val="auto"/>
           <w:sz w:val="24"/>
           <w:szCs w:val="24"/>
           <w:shd w:val="clear" w:color="auto" w:fill="FFFFFF"/>
           <w:lang w:val="de-AT"/>
         </w:rPr>
-        <w:t>Erstellung der Tasks</w:t>
-      </w:r>
-      <w:r>
-        <w:rPr>
-          <w:rFonts w:eastAsia="Segoe UI" w:asciiTheme="minorHAnsi" w:hAnsiTheme="minorHAnsi" w:cstheme="minorHAnsi"/>
+      </w:pPr>
+      <w:r>
+        <w:rPr>
+          <w:rStyle w:val="13"/>
+          <w:rFonts w:eastAsia="Segoe UI" w:asciiTheme="minorHAnsi" w:hAnsiTheme="minorHAnsi" w:cstheme="minorHAnsi"/>
+          <w:b/>
           <w:color w:val="auto"/>
           <w:sz w:val="24"/>
           <w:szCs w:val="24"/>
           <w:shd w:val="clear" w:color="auto" w:fill="FFFFFF"/>
           <w:lang w:val="de-AT"/>
         </w:rPr>
-        <w:t> </w:t>
-      </w:r>
-    </w:p>
-    <w:p>
-      <w:pPr>
-        <w:pStyle w:val="36"/>
+        <w:t>Erstellung der Tasks</w:t>
+      </w:r>
+      <w:r>
         <w:rPr>
           <w:rFonts w:eastAsia="Segoe UI" w:asciiTheme="minorHAnsi" w:hAnsiTheme="minorHAnsi" w:cstheme="minorHAnsi"/>
           <w:color w:val="auto"/>
           <w:sz w:val="24"/>
           <w:szCs w:val="24"/>
-          <w:lang w:val="de-AT"/>
-        </w:rPr>
-      </w:pPr>
+          <w:shd w:val="clear" w:color="auto" w:fill="FFFFFF"/>
+          <w:lang w:val="de-AT"/>
+        </w:rPr>
+        <w:t> </w:t>
+      </w:r>
     </w:p>
     <w:p>
       <w:pPr>
@@ -10729,11 +10796,14 @@
           <w:color w:val="auto"/>
           <w:sz w:val="24"/>
           <w:szCs w:val="24"/>
-          <w:shd w:val="clear" w:color="auto" w:fill="FFFFFF"/>
-          <w:lang w:val="de-AT"/>
-        </w:rPr>
-      </w:pPr>
-      <w:r>
+          <w:lang w:val="de-AT"/>
+        </w:rPr>
+      </w:pPr>
+    </w:p>
+    <w:p>
+      <w:pPr>
+        <w:pStyle w:val="36"/>
+        <w:jc w:val="both"/>
         <w:rPr>
           <w:rFonts w:eastAsia="Segoe UI" w:asciiTheme="minorHAnsi" w:hAnsiTheme="minorHAnsi" w:cstheme="minorHAnsi"/>
           <w:color w:val="auto"/>
@@ -10742,36 +10812,34 @@
           <w:shd w:val="clear" w:color="auto" w:fill="FFFFFF"/>
           <w:lang w:val="de-AT"/>
         </w:rPr>
-        <w:t>z.B. Tags wie “Sprint 1.2”, erstes 1 für erstes Projektsemester, 2 für den zweiten Sprint des Semesters, dadurch könnten wir dynamische Listen erstellen, Task wie “Bug”, “Feature” etc.</w:t>
-      </w:r>
-    </w:p>
-    <w:p>
-      <w:pPr>
-        <w:pStyle w:val="36"/>
+      </w:pPr>
+      <w:r>
         <w:rPr>
           <w:rFonts w:eastAsia="Segoe UI" w:asciiTheme="minorHAnsi" w:hAnsiTheme="minorHAnsi" w:cstheme="minorHAnsi"/>
           <w:color w:val="auto"/>
           <w:sz w:val="24"/>
           <w:szCs w:val="24"/>
-          <w:lang w:val="de-AT"/>
-        </w:rPr>
-      </w:pPr>
-    </w:p>
-    <w:p>
-      <w:pPr>
-        <w:pStyle w:val="36"/>
-        <w:rPr>
-          <w:rStyle w:val="13"/>
-          <w:rFonts w:eastAsia="Segoe UI" w:asciiTheme="minorHAnsi" w:hAnsiTheme="minorHAnsi" w:cstheme="minorHAnsi"/>
-          <w:b/>
+          <w:shd w:val="clear" w:color="auto" w:fill="FFFFFF"/>
+          <w:lang w:val="de-AT"/>
+        </w:rPr>
+        <w:t>z.B. Tags wie “Sprint 1.2”, erstes 1 für erstes Projektsemester, 2 für den zweiten Sprint des Semesters, dadurch könnten wir dynamische Listen erstellen, Task wie “Bug”, “Feature” etc.</w:t>
+      </w:r>
+    </w:p>
+    <w:p>
+      <w:pPr>
+        <w:pStyle w:val="36"/>
+        <w:rPr>
+          <w:rFonts w:eastAsia="Segoe UI" w:asciiTheme="minorHAnsi" w:hAnsiTheme="minorHAnsi" w:cstheme="minorHAnsi"/>
           <w:color w:val="auto"/>
           <w:sz w:val="24"/>
           <w:szCs w:val="24"/>
-          <w:shd w:val="clear" w:color="auto" w:fill="FFFFFF"/>
-          <w:lang w:val="de-AT"/>
-        </w:rPr>
-      </w:pPr>
-      <w:r>
+          <w:lang w:val="de-AT"/>
+        </w:rPr>
+      </w:pPr>
+    </w:p>
+    <w:p>
+      <w:pPr>
+        <w:pStyle w:val="36"/>
         <w:rPr>
           <w:rStyle w:val="13"/>
           <w:rFonts w:eastAsia="Segoe UI" w:asciiTheme="minorHAnsi" w:hAnsiTheme="minorHAnsi" w:cstheme="minorHAnsi"/>
@@ -10782,24 +10850,37 @@
           <w:shd w:val="clear" w:color="auto" w:fill="FFFFFF"/>
           <w:lang w:val="de-AT"/>
         </w:rPr>
-        <w:t>Handhabung der Taks</w:t>
-      </w:r>
-    </w:p>
-    <w:p>
-      <w:pPr>
-        <w:pStyle w:val="36"/>
-        <w:rPr>
-          <w:rFonts w:eastAsia="Segoe UI" w:asciiTheme="minorHAnsi" w:hAnsiTheme="minorHAnsi" w:cstheme="minorHAnsi"/>
+      </w:pPr>
+      <w:r>
+        <w:rPr>
+          <w:rStyle w:val="13"/>
+          <w:rFonts w:eastAsia="Segoe UI" w:asciiTheme="minorHAnsi" w:hAnsiTheme="minorHAnsi" w:cstheme="minorHAnsi"/>
+          <w:b/>
           <w:color w:val="auto"/>
           <w:sz w:val="24"/>
           <w:szCs w:val="24"/>
-          <w:lang w:val="de-AT"/>
-        </w:rPr>
-      </w:pPr>
-    </w:p>
-    <w:p>
-      <w:pPr>
-        <w:pStyle w:val="36"/>
+          <w:shd w:val="clear" w:color="auto" w:fill="FFFFFF"/>
+          <w:lang w:val="de-AT"/>
+        </w:rPr>
+        <w:t>Handhabung der Taks</w:t>
+      </w:r>
+    </w:p>
+    <w:p>
+      <w:pPr>
+        <w:pStyle w:val="36"/>
+        <w:rPr>
+          <w:rFonts w:eastAsia="Segoe UI" w:asciiTheme="minorHAnsi" w:hAnsiTheme="minorHAnsi" w:cstheme="minorHAnsi"/>
+          <w:color w:val="auto"/>
+          <w:sz w:val="24"/>
+          <w:szCs w:val="24"/>
+          <w:lang w:val="de-AT"/>
+        </w:rPr>
+      </w:pPr>
+    </w:p>
+    <w:p>
+      <w:pPr>
+        <w:pStyle w:val="36"/>
+        <w:jc w:val="both"/>
         <w:rPr>
           <w:rFonts w:eastAsia="Segoe UI" w:asciiTheme="minorHAnsi" w:hAnsiTheme="minorHAnsi" w:cstheme="minorHAnsi"/>
           <w:color w:val="auto"/>
@@ -13281,6 +13362,7 @@
     <w:p>
       <w:pPr>
         <w:pStyle w:val="36"/>
+        <w:jc w:val="both"/>
         <w:rPr>
           <w:rStyle w:val="13"/>
           <w:rFonts w:eastAsia="Segoe UI" w:asciiTheme="minorHAnsi" w:hAnsiTheme="minorHAnsi" w:cstheme="minorHAnsi"/>
@@ -13451,6 +13533,7 @@
     <w:p>
       <w:pPr>
         <w:pStyle w:val="36"/>
+        <w:jc w:val="both"/>
         <w:rPr>
           <w:rStyle w:val="13"/>
           <w:rFonts w:eastAsia="Segoe UI" w:asciiTheme="minorHAnsi" w:hAnsiTheme="minorHAnsi" w:cstheme="minorHAnsi"/>
@@ -13948,6 +14031,7 @@
     <w:p>
       <w:pPr>
         <w:pStyle w:val="36"/>
+        <w:jc w:val="both"/>
         <w:rPr>
           <w:rStyle w:val="13"/>
           <w:rFonts w:eastAsia="Segoe UI" w:asciiTheme="minorHAnsi" w:hAnsiTheme="minorHAnsi" w:cstheme="minorHAnsi"/>
@@ -17291,8 +17375,8 @@
     <w:lsdException w:uiPriority="99" w:name="Normal Indent"/>
     <w:lsdException w:uiPriority="99" w:name="footnote text"/>
     <w:lsdException w:uiPriority="99" w:name="annotation text"/>
-    <w:lsdException w:uiPriority="99" w:semiHidden="0" w:name="header"/>
-    <w:lsdException w:uiPriority="99" w:semiHidden="0" w:name="footer"/>
+    <w:lsdException w:qFormat="1" w:uiPriority="99" w:semiHidden="0" w:name="header"/>
+    <w:lsdException w:qFormat="1" w:uiPriority="99" w:semiHidden="0" w:name="footer"/>
     <w:lsdException w:uiPriority="99" w:name="index heading"/>
     <w:lsdException w:qFormat="1" w:uiPriority="35" w:name="caption"/>
     <w:lsdException w:uiPriority="99" w:name="table of figures"/>
@@ -17325,8 +17409,8 @@
     <w:lsdException w:unhideWhenUsed="0" w:uiPriority="10" w:semiHidden="0" w:name="Title"/>
     <w:lsdException w:uiPriority="99" w:name="Closing"/>
     <w:lsdException w:uiPriority="99" w:name="Signature"/>
-    <w:lsdException w:uiPriority="1" w:name="Default Paragraph Font"/>
-    <w:lsdException w:unhideWhenUsed="0" w:uiPriority="1" w:semiHidden="0" w:name="Body Text"/>
+    <w:lsdException w:qFormat="1" w:uiPriority="1" w:name="Default Paragraph Font"/>
+    <w:lsdException w:qFormat="1" w:unhideWhenUsed="0" w:uiPriority="1" w:semiHidden="0" w:name="Body Text"/>
     <w:lsdException w:uiPriority="99" w:name="Body Text Indent"/>
     <w:lsdException w:uiPriority="99" w:name="List Continue"/>
     <w:lsdException w:uiPriority="99" w:name="List Continue 2"/>
@@ -17345,14 +17429,14 @@
     <w:lsdException w:uiPriority="99" w:name="Body Text Indent 2"/>
     <w:lsdException w:uiPriority="99" w:name="Body Text Indent 3"/>
     <w:lsdException w:uiPriority="99" w:name="Block Text"/>
-    <w:lsdException w:uiPriority="99" w:semiHidden="0" w:name="Hyperlink"/>
+    <w:lsdException w:qFormat="1" w:uiPriority="99" w:semiHidden="0" w:name="Hyperlink"/>
     <w:lsdException w:uiPriority="99" w:name="FollowedHyperlink"/>
-    <w:lsdException w:unhideWhenUsed="0" w:uiPriority="22" w:semiHidden="0" w:name="Strong"/>
+    <w:lsdException w:qFormat="1" w:unhideWhenUsed="0" w:uiPriority="22" w:semiHidden="0" w:name="Strong"/>
     <w:lsdException w:unhideWhenUsed="0" w:uiPriority="20" w:semiHidden="0" w:name="Emphasis"/>
     <w:lsdException w:uiPriority="99" w:name="Document Map"/>
     <w:lsdException w:uiPriority="99" w:name="Plain Text"/>
     <w:lsdException w:uiPriority="99" w:name="E-mail Signature"/>
-    <w:lsdException w:uiPriority="99" w:name="Normal (Web)"/>
+    <w:lsdException w:qFormat="1" w:uiPriority="99" w:name="Normal (Web)"/>
     <w:lsdException w:uiPriority="99" w:name="HTML Acronym"/>
     <w:lsdException w:uiPriority="99" w:name="HTML Address"/>
     <w:lsdException w:uiPriority="99" w:name="HTML Cite"/>
@@ -17363,7 +17447,7 @@
     <w:lsdException w:uiPriority="99" w:name="HTML Sample"/>
     <w:lsdException w:uiPriority="99" w:name="HTML Typewriter"/>
     <w:lsdException w:uiPriority="99" w:name="HTML Variable"/>
-    <w:lsdException w:uiPriority="99" w:name="Normal Table"/>
+    <w:lsdException w:qFormat="1" w:uiPriority="99" w:name="Normal Table"/>
     <w:lsdException w:uiPriority="99" w:name="annotation subject"/>
     <w:lsdException w:uiPriority="99" w:name="Table Simple 1"/>
     <w:lsdException w:uiPriority="99" w:name="Table Simple 2"/>
@@ -17570,12 +17654,14 @@
     <w:name w:val="Default Paragraph Font"/>
     <w:semiHidden/>
     <w:unhideWhenUsed/>
+    <w:qFormat/>
     <w:uiPriority w:val="1"/>
   </w:style>
   <w:style w:type="table" w:default="1" w:styleId="5">
     <w:name w:val="Normal Table"/>
     <w:semiHidden/>
     <w:unhideWhenUsed/>
+    <w:qFormat/>
     <w:uiPriority w:val="99"/>
     <w:tblPr>
       <w:tblCellMar>
@@ -17589,6 +17675,7 @@
   <w:style w:type="paragraph" w:styleId="6">
     <w:name w:val="Body Text"/>
     <w:basedOn w:val="1"/>
+    <w:qFormat/>
     <w:uiPriority w:val="1"/>
     <w:rPr>
       <w:sz w:val="28"/>
@@ -17609,6 +17696,7 @@
     <w:basedOn w:val="1"/>
     <w:link w:val="19"/>
     <w:unhideWhenUsed/>
+    <w:qFormat/>
     <w:uiPriority w:val="99"/>
     <w:pPr>
       <w:tabs>
@@ -17622,6 +17710,7 @@
     <w:basedOn w:val="1"/>
     <w:link w:val="18"/>
     <w:unhideWhenUsed/>
+    <w:qFormat/>
     <w:uiPriority w:val="99"/>
     <w:pPr>
       <w:tabs>
@@ -17646,6 +17735,7 @@
     <w:name w:val="Hyperlink"/>
     <w:basedOn w:val="4"/>
     <w:unhideWhenUsed/>
+    <w:qFormat/>
     <w:uiPriority w:val="99"/>
     <w:rPr>
       <w:color w:val="0000FF"/>
@@ -17656,6 +17746,7 @@
     <w:name w:val="Normal (Web)"/>
     <w:semiHidden/>
     <w:unhideWhenUsed/>
+    <w:qFormat/>
     <w:uiPriority w:val="99"/>
     <w:pPr>
       <w:spacing w:beforeAutospacing="1" w:afterAutospacing="1"/>
@@ -17670,6 +17761,7 @@
   <w:style w:type="character" w:styleId="13">
     <w:name w:val="Strong"/>
     <w:basedOn w:val="4"/>
+    <w:qFormat/>
     <w:uiPriority w:val="22"/>
     <w:rPr>
       <w:b/>
@@ -17730,6 +17822,7 @@
     <w:name w:val="Footer Char"/>
     <w:basedOn w:val="4"/>
     <w:link w:val="8"/>
+    <w:qFormat/>
     <w:uiPriority w:val="99"/>
     <w:rPr>
       <w:rFonts w:ascii="HelveticaNeueLT Std Lt" w:hAnsi="HelveticaNeueLT Std Lt" w:eastAsia="HelveticaNeueLT Std Lt" w:cs="HelveticaNeueLT Std Lt"/>
@@ -17836,6 +17929,7 @@
     <w:name w:val="fhtw Fließtext 02 Arial Zchn"/>
     <w:basedOn w:val="23"/>
     <w:link w:val="26"/>
+    <w:qFormat/>
     <w:uiPriority w:val="1"/>
     <w:rPr>
       <w:rFonts w:ascii="Arial" w:hAnsi="Arial" w:eastAsia="HelveticaNeueLT Std Lt" w:cs="Arial"/>
@@ -17890,6 +17984,7 @@
     <w:name w:val="fhtw Überschrift 03 Arial Black Zchn"/>
     <w:basedOn w:val="29"/>
     <w:link w:val="30"/>
+    <w:qFormat/>
     <w:uiPriority w:val="1"/>
     <w:rPr>
       <w:rFonts w:ascii="Arial Black" w:hAnsi="Arial Black" w:eastAsia="HelveticaNeueLT Std Lt" w:cs="Arial"/>
@@ -17988,6 +18083,7 @@
     <w:name w:val="fhtw Fließtext 04 Arial Zchn"/>
     <w:basedOn w:val="38"/>
     <w:link w:val="37"/>
+    <w:qFormat/>
     <w:uiPriority w:val="1"/>
     <w:rPr>
       <w:rFonts w:ascii="Arial" w:hAnsi="Arial" w:eastAsia="HelveticaNeueLT Std Lt" w:cs="Arial"/>
@@ -18001,6 +18097,7 @@
     <w:name w:val="Heading 1 Char"/>
     <w:basedOn w:val="4"/>
     <w:link w:val="2"/>
+    <w:qFormat/>
     <w:uiPriority w:val="9"/>
     <w:rPr>
       <w:rFonts w:asciiTheme="majorHAnsi" w:hAnsiTheme="majorHAnsi" w:eastAsiaTheme="majorEastAsia" w:cstheme="majorBidi"/>
@@ -18284,6 +18381,25 @@
 </file>
 
 <file path=customXml/item2.xml><?xml version="1.0" encoding="utf-8"?>
+<?mso-contentType ?>
+<FormTemplates xmlns="http://schemas.microsoft.com/sharepoint/v3/contenttype/forms">
+  <Display>DocumentLibraryForm</Display>
+  <Edit>DocumentLibraryForm</Edit>
+  <New>DocumentLibraryForm</New>
+</FormTemplates>
+</file>
+
+<file path=customXml/item3.xml><?xml version="1.0" encoding="utf-8"?>
+<p:properties xmlns:p="http://schemas.microsoft.com/office/2006/metadata/properties" xmlns:xsi="http://www.w3.org/2001/XMLSchema-instance" xmlns:pc="http://schemas.microsoft.com/office/infopath/2007/PartnerControls">
+  <documentManagement/>
+</p:properties>
+</file>
+
+<file path=customXml/item4.xml><?xml version="1.0" encoding="utf-8"?>
+<b:Sources xmlns:b="http://schemas.openxmlformats.org/officeDocument/2006/bibliography" xmlns="http://schemas.openxmlformats.org/officeDocument/2006/bibliography" SelectedStyle="\APASixthEditionOfficeOnline.xsl" StyleName="APA" Version="6"/>
+</file>
+
+<file path=customXml/item5.xml><?xml version="1.0" encoding="utf-8"?>
 <ct:contentTypeSchema xmlns:ct="http://schemas.microsoft.com/office/2006/metadata/contentType" xmlns:ma="http://schemas.microsoft.com/office/2006/metadata/properties/metaAttributes" ct:_="" ma:_="" ma:contentTypeName="Dokument" ma:contentTypeID="0x0101004F52E80C53C79B4CA73117611523BB38" ma:contentTypeVersion="14" ma:contentTypeDescription="Ein neues Dokument erstellen." ma:contentTypeScope="" ma:versionID="d45b4e12325e1b56ff354b35df61a102">
   <xsd:schema xmlns:xsd="http://www.w3.org/2001/XMLSchema" xmlns:xs="http://www.w3.org/2001/XMLSchema" xmlns:p="http://schemas.microsoft.com/office/2006/metadata/properties" xmlns:ns2="5df7da36-8ec4-4f1e-90b2-2c0bb17770d3" xmlns:ns3="59b2513c-5800-434e-b9f8-fa17efc5532a" targetNamespace="http://schemas.microsoft.com/office/2006/metadata/properties" ma:root="true" ma:fieldsID="bc76425a59d8c33e3cca82ee35144b08" ns2:_="" ns3:_="">
     <xsd:import namespace="5df7da36-8ec4-4f1e-90b2-2c0bb17770d3"/>
@@ -18500,25 +18616,6 @@
 </ct:contentTypeSchema>
 </file>
 
-<file path=customXml/item3.xml><?xml version="1.0" encoding="utf-8"?>
-<b:Sources xmlns:b="http://schemas.openxmlformats.org/officeDocument/2006/bibliography" xmlns="http://schemas.openxmlformats.org/officeDocument/2006/bibliography" SelectedStyle="\APASixthEditionOfficeOnline.xsl" StyleName="APA" Version="6"/>
-</file>
-
-<file path=customXml/item4.xml><?xml version="1.0" encoding="utf-8"?>
-<p:properties xmlns:p="http://schemas.microsoft.com/office/2006/metadata/properties" xmlns:xsi="http://www.w3.org/2001/XMLSchema-instance" xmlns:pc="http://schemas.microsoft.com/office/infopath/2007/PartnerControls">
-  <documentManagement/>
-</p:properties>
-</file>
-
-<file path=customXml/item5.xml><?xml version="1.0" encoding="utf-8"?>
-<?mso-contentType ?>
-<FormTemplates xmlns="http://schemas.microsoft.com/sharepoint/v3/contenttype/forms">
-  <Display>DocumentLibraryForm</Display>
-  <Edit>DocumentLibraryForm</Edit>
-  <New>DocumentLibraryForm</New>
-</FormTemplates>
-</file>
-
 <file path=customXml/itemProps1.xml><?xml version="1.0" encoding="utf-8"?>
 <ds:datastoreItem xmlns:ds="http://schemas.openxmlformats.org/officeDocument/2006/customXml" ds:itemID="{B1977F7D-205B-4081-913C-38D41E755F92}">
   <ds:schemaRefs>
@@ -18528,25 +18625,25 @@
 </file>
 
 <file path=customXml/itemProps2.xml><?xml version="1.0" encoding="utf-8"?>
-<ds:datastoreItem xmlns:ds="http://schemas.openxmlformats.org/officeDocument/2006/customXml" ds:itemID="{4F04040A-EC6F-4320-8973-42913F4D2A13}">
+<ds:datastoreItem xmlns:ds="http://schemas.openxmlformats.org/officeDocument/2006/customXml" ds:itemID="{2A354026-2537-4E67-9855-C12891B51AEC}">
   <ds:schemaRefs/>
 </ds:datastoreItem>
 </file>
 
 <file path=customXml/itemProps3.xml><?xml version="1.0" encoding="utf-8"?>
+<ds:datastoreItem xmlns:ds="http://schemas.openxmlformats.org/officeDocument/2006/customXml" ds:itemID="{8DBADF4B-CC49-4F3D-9067-BE9D3EDD8170}">
+  <ds:schemaRefs/>
+</ds:datastoreItem>
+</file>
+
+<file path=customXml/itemProps4.xml><?xml version="1.0" encoding="utf-8"?>
 <ds:datastoreItem xmlns:ds="http://schemas.openxmlformats.org/officeDocument/2006/customXml" ds:itemID="{967F9E96-7057-4226-9BA9-76CDFEAF0E57}">
   <ds:schemaRefs/>
 </ds:datastoreItem>
 </file>
 
-<file path=customXml/itemProps4.xml><?xml version="1.0" encoding="utf-8"?>
-<ds:datastoreItem xmlns:ds="http://schemas.openxmlformats.org/officeDocument/2006/customXml" ds:itemID="{8DBADF4B-CC49-4F3D-9067-BE9D3EDD8170}">
-  <ds:schemaRefs/>
-</ds:datastoreItem>
-</file>
-
 <file path=customXml/itemProps5.xml><?xml version="1.0" encoding="utf-8"?>
-<ds:datastoreItem xmlns:ds="http://schemas.openxmlformats.org/officeDocument/2006/customXml" ds:itemID="{2A354026-2537-4E67-9855-C12891B51AEC}">
+<ds:datastoreItem xmlns:ds="http://schemas.openxmlformats.org/officeDocument/2006/customXml" ds:itemID="{4F04040A-EC6F-4320-8973-42913F4D2A13}">
   <ds:schemaRefs/>
 </ds:datastoreItem>
 </file>
</xml_diff>